<commit_message>
Design of test cases (Shmatkov)
</commit_message>
<xml_diff>
--- a/documentation/3_Software_design/3.4_Design_of_Test_Cases/Info_handleInput.docx
+++ b/documentation/3_Software_design/3.4_Design_of_Test_Cases/Info_handleInput.docx
@@ -129,21 +129,22 @@
                 <w:sz w:val="28"/>
                 <w:szCs w:val="28"/>
               </w:rPr>
-              <w:t>Строка «</w:t>
-            </w:r>
-            <w:r>
-              <w:rPr>
-                <w:sz w:val="28"/>
-                <w:szCs w:val="28"/>
-              </w:rPr>
-              <w:t>Студент</w:t>
-            </w:r>
-            <w:r>
-              <w:rPr>
-                <w:sz w:val="28"/>
-                <w:szCs w:val="28"/>
-              </w:rPr>
-              <w:t>»</w:t>
+              <w:t>Строка</w:t>
+            </w:r>
+            <w:r>
+              <w:rPr>
+                <w:sz w:val="28"/>
+                <w:szCs w:val="28"/>
+                <w:lang w:val="en-US"/>
+              </w:rPr>
+              <w:t xml:space="preserve"> message =</w:t>
+            </w:r>
+            <w:r>
+              <w:rPr>
+                <w:sz w:val="28"/>
+                <w:szCs w:val="28"/>
+              </w:rPr>
+              <w:t xml:space="preserve"> «Студент»</w:t>
             </w:r>
           </w:p>
         </w:tc>
@@ -163,7 +164,7 @@
                 <w:sz w:val="28"/>
                 <w:szCs w:val="28"/>
               </w:rPr>
-              <w:t>Назначение состояния «</w:t>
+              <w:t xml:space="preserve">Назначение состояния </w:t>
             </w:r>
             <w:r>
               <w:rPr>
@@ -171,14 +172,22 @@
                 <w:szCs w:val="28"/>
                 <w:lang w:val="en-US"/>
               </w:rPr>
+              <w:t>BotState</w:t>
+            </w:r>
+            <w:r>
+              <w:rPr>
+                <w:sz w:val="28"/>
+                <w:szCs w:val="28"/>
+              </w:rPr>
+              <w:t>.</w:t>
+            </w:r>
+            <w:r>
+              <w:rPr>
+                <w:sz w:val="28"/>
+                <w:szCs w:val="28"/>
+                <w:lang w:val="en-US"/>
+              </w:rPr>
               <w:t>StudentRegistration</w:t>
-            </w:r>
-            <w:r>
-              <w:rPr>
-                <w:sz w:val="28"/>
-                <w:szCs w:val="28"/>
-              </w:rPr>
-              <w:t>»</w:t>
             </w:r>
             <w:r>
               <w:rPr>
@@ -235,21 +244,29 @@
                 <w:sz w:val="28"/>
                 <w:szCs w:val="28"/>
               </w:rPr>
-              <w:t>Строка «</w:t>
-            </w:r>
-            <w:r>
-              <w:rPr>
-                <w:sz w:val="28"/>
-                <w:szCs w:val="28"/>
-              </w:rPr>
-              <w:t>Преподаватель</w:t>
-            </w:r>
-            <w:r>
-              <w:rPr>
-                <w:sz w:val="28"/>
-                <w:szCs w:val="28"/>
-              </w:rPr>
-              <w:t>»</w:t>
+              <w:t xml:space="preserve">Строка </w:t>
+            </w:r>
+            <w:r>
+              <w:rPr>
+                <w:sz w:val="28"/>
+                <w:szCs w:val="28"/>
+                <w:lang w:val="en-US"/>
+              </w:rPr>
+              <w:t>message =</w:t>
+            </w:r>
+            <w:r>
+              <w:rPr>
+                <w:sz w:val="28"/>
+                <w:szCs w:val="28"/>
+              </w:rPr>
+              <w:t xml:space="preserve"> </w:t>
+            </w:r>
+            <w:r>
+              <w:rPr>
+                <w:sz w:val="28"/>
+                <w:szCs w:val="28"/>
+              </w:rPr>
+              <w:t>«Преподаватель»</w:t>
             </w:r>
           </w:p>
         </w:tc>
@@ -269,7 +286,7 @@
                 <w:sz w:val="28"/>
                 <w:szCs w:val="28"/>
               </w:rPr>
-              <w:t>Назначение состояния «</w:t>
+              <w:t xml:space="preserve">Назначение состояния </w:t>
             </w:r>
             <w:r>
               <w:rPr>
@@ -277,14 +294,22 @@
                 <w:szCs w:val="28"/>
                 <w:lang w:val="en-US"/>
               </w:rPr>
+              <w:t>BotState</w:t>
+            </w:r>
+            <w:r>
+              <w:rPr>
+                <w:sz w:val="28"/>
+                <w:szCs w:val="28"/>
+              </w:rPr>
+              <w:t>.</w:t>
+            </w:r>
+            <w:r>
+              <w:rPr>
+                <w:sz w:val="28"/>
+                <w:szCs w:val="28"/>
+                <w:lang w:val="en-US"/>
+              </w:rPr>
               <w:t>LecturerEnterLogin</w:t>
-            </w:r>
-            <w:r>
-              <w:rPr>
-                <w:sz w:val="28"/>
-                <w:szCs w:val="28"/>
-              </w:rPr>
-              <w:t>»</w:t>
             </w:r>
             <w:r>
               <w:rPr>
@@ -341,7 +366,36 @@
                 <w:sz w:val="28"/>
                 <w:szCs w:val="28"/>
               </w:rPr>
-              <w:t>Любая другая строка</w:t>
+              <w:t>Строка</w:t>
+            </w:r>
+            <w:r>
+              <w:rPr>
+                <w:sz w:val="28"/>
+                <w:szCs w:val="28"/>
+              </w:rPr>
+              <w:t xml:space="preserve"> </w:t>
+            </w:r>
+            <w:r>
+              <w:rPr>
+                <w:sz w:val="28"/>
+                <w:szCs w:val="28"/>
+                <w:lang w:val="en-US"/>
+              </w:rPr>
+              <w:t>message</w:t>
+            </w:r>
+            <w:r>
+              <w:rPr>
+                <w:sz w:val="28"/>
+                <w:szCs w:val="28"/>
+              </w:rPr>
+              <w:t xml:space="preserve"> </w:t>
+            </w:r>
+            <w:r>
+              <w:rPr>
+                <w:sz w:val="28"/>
+                <w:szCs w:val="28"/>
+              </w:rPr>
+              <w:t>с любым другим значением</w:t>
             </w:r>
           </w:p>
         </w:tc>
@@ -361,7 +415,29 @@
                 <w:sz w:val="28"/>
                 <w:szCs w:val="28"/>
               </w:rPr>
-              <w:t>Отправка пользователю сообщения «</w:t>
+              <w:t xml:space="preserve">Отправка пользователю строки </w:t>
+            </w:r>
+            <w:r>
+              <w:rPr>
+                <w:sz w:val="28"/>
+                <w:szCs w:val="28"/>
+                <w:lang w:val="en-US"/>
+              </w:rPr>
+              <w:t>response</w:t>
+            </w:r>
+            <w:r>
+              <w:rPr>
+                <w:sz w:val="28"/>
+                <w:szCs w:val="28"/>
+              </w:rPr>
+              <w:t xml:space="preserve"> = </w:t>
+            </w:r>
+            <w:r>
+              <w:rPr>
+                <w:sz w:val="28"/>
+                <w:szCs w:val="28"/>
+              </w:rPr>
+              <w:t>«</w:t>
             </w:r>
             <w:r>
               <w:rPr>

</xml_diff>